<commit_message>
892057: Added auto save implementation
</commit_message>
<xml_diff>
--- a/ASP.NET/Web API using Distributed cache/Redis/wwwroot/Getting Started.docx
+++ b/ASP.NET/Web API using Distributed cache/Redis/wwwroot/Getting Started.docx
@@ -1,132 +1,203 @@
 
 <file path=word/document.xml><?xml version="1.0" encoding="utf-8"?>
-<w:document xmlns:wpc="http://schemas.microsoft.com/office/word/2010/wordprocessingCanvas" xmlns:mc="http://schemas.openxmlformats.org/markup-compatibility/2006" xmlns:o="urn:schemas-microsoft-com:office:office" xmlns:r="http://schemas.openxmlformats.org/officeDocument/2006/relationships" xmlns:m="http://schemas.openxmlformats.org/officeDocument/2006/math" xmlns:v="urn:schemas-microsoft-com:vml" xmlns:wp14="http://schemas.microsoft.com/office/word/2010/wordprocessingDrawing" xmlns:wp="http://schemas.openxmlformats.org/drawingml/2006/wordprocessingDrawing" xmlns:w10="urn:schemas-microsoft-com:office:word" xmlns:w="http://schemas.openxmlformats.org/wordprocessingml/2006/main" xmlns:w14="http://schemas.microsoft.com/office/word/2010/wordml" xmlns:w15="http://schemas.microsoft.com/office/word/2012/wordml" xmlns:wpg="http://schemas.microsoft.com/office/word/2010/wordprocessingGroup" xmlns:wpi="http://schemas.microsoft.com/office/word/2010/wordprocessingInk" xmlns:wne="http://schemas.microsoft.com/office/word/2006/wordml" xmlns:wps="http://schemas.microsoft.com/office/word/2010/wordprocessingShape" mc:Ignorable="w14 w15 wp14">
+<w:document xmlns:wpc="http://schemas.microsoft.com/office/word/2010/wordprocessingCanvas" xmlns:mc="http://schemas.openxmlformats.org/markup-compatibility/2006" xmlns:o="urn:schemas-microsoft-com:office:office" xmlns:r="http://schemas.openxmlformats.org/officeDocument/2006/relationships" xmlns:m="http://schemas.openxmlformats.org/officeDocument/2006/math" xmlns:v="urn:schemas-microsoft-com:vml" xmlns:wp14="http://schemas.microsoft.com/office/word/2010/wordprocessingDrawing" xmlns:wp="http://schemas.openxmlformats.org/drawingml/2006/wordprocessingDrawing" xmlns:w="http://schemas.openxmlformats.org/wordprocessingml/2006/main" xmlns:w10="urn:schemas-microsoft-com:office:word" xmlns:w14="http://schemas.microsoft.com/office/word/2010/wordml" xmlns:w15="http://schemas.microsoft.com/office/word/2012/wordml" xmlns:wpg="http://schemas.microsoft.com/office/word/2010/wordprocessingGroup" xmlns:wpi="http://schemas.microsoft.com/office/word/2010/wordprocessingInk" xmlns:wne="http://schemas.microsoft.com/office/word/2006/wordml" xmlns:wps="http://schemas.microsoft.com/office/word/2010/wordprocessingShape" xmlns:cx="http://schemas.microsoft.com/office/drawing/2014/chartex" xmlns:aink="http://schemas.microsoft.com/office/drawing/2016/ink" xmlns:am3d="http://schemas.microsoft.com/office/drawing/2017/model3d" xmlns:w16cex="http://schemas.microsoft.com/office/word/2018/wordml/cex" xmlns:w16cid="http://schemas.microsoft.com/office/word/2016/wordml/cid" xmlns:w16sdtdh="http://schemas.microsoft.com/office/word/2020/wordml/sdtdatahash" xmlns:w16se="http://schemas.microsoft.com/office/word/2015/wordml/symex" xmlns:w16="http://schemas.microsoft.com/office/word/2018/wordml" xmlns:c="http://schemas.openxmlformats.org/drawingml/2006/chart" mc:Ignorable="w14 w15 w16se w16cid w16 w16cex w16sdtdh wp14">
+  <w:background w:color="FFFFFF"/>
   <w:body>
     <w:p>
       <w:pPr>
-        <w:pStyle w:val="Heading 1"/>
-        <w:spacing w:after="600"/>
-        <w:ind/>
+        <w:pBdr/>
+        <w:spacing/>
         <w:rPr/>
       </w:pPr>
       <w:r>
-        <w:rPr/>
-        <w:t xml:space="preserve">Adventure Works Cycle</w:t>
-      </w:r>
-      <w:r>
-        <w:rPr/>
-        <w:t xml:space="preserve">Demo selection container</w:t>
-      </w:r>
-      <w:r>
-        <w:rPr/>
-        <w:t xml:space="preserve">s</w:t>
-      </w:r>
-      <w:r>
-        <w:rPr/>
-        <w:t xml:space="preserve"> s</w:t>
+        <w:rPr>
+          <w:rFonts w:ascii="Calibri" w:hAnsi="Calibri" w:eastAsia="Calibri" w:cs="Calibri"/>
+          <w:b/>
+          <w:color w:val="FF0000"/>
+          <w:sz w:val="24"/>
+        </w:rPr>
+        <w:t xml:space="preserve">Created with a trial version of Syncfusion Word library or registered the wrong key in your application. Click </w:t>
+      </w:r>
+      <w:r>
+        <w:rPr/>
+        <w:fldChar w:fldCharType="begin"/>
+      </w:r>
+      <w:r>
+        <w:rPr/>
+        <w:instrText xml:space="preserve">HYPERLINK "https://www.syncfusion.com/account/claim-license-key?pl=ZmlsZWZvcm1hdHM=&amp;vs=MjQuMS40MQ==" </w:instrText>
+      </w:r>
+      <w:r>
+        <w:rPr/>
+        <w:fldChar w:fldCharType="separate"/>
+      </w:r>
+      <w:r>
+        <w:rPr>
+          <w:rStyle w:val="Hyperlink"/>
+          <w:rFonts w:ascii="Calibri" w:hAnsi="Calibri" w:eastAsia="Calibri" w:cs="Calibri"/>
+          <w:b/>
+          <w:sz w:val="24"/>
+        </w:rPr>
+        <w:t xml:space="preserve">here</w:t>
+      </w:r>
+      <w:r>
+        <w:rPr/>
+        <w:fldChar w:fldCharType="end"/>
+      </w:r>
+      <w:r>
+        <w:rPr>
+          <w:rFonts w:ascii="Calibri" w:hAnsi="Calibri" w:eastAsia="Calibri" w:cs="Calibri"/>
+          <w:b/>
+          <w:color w:val="FF0000"/>
+          <w:sz w:val="24"/>
+        </w:rPr>
+        <w:t xml:space="preserve"> to obtain the valid key.</w:t>
       </w:r>
     </w:p>
     <w:p>
       <w:pPr>
-        <w:pStyle w:val="Normal"/>
-        <w:spacing/>
-        <w:ind w:firstLine="720"/>
+        <w:pStyle w:val="Heading1"/>
+        <w:spacing w:after="600"/>
         <w:rPr/>
       </w:pPr>
       <w:r>
         <w:rPr/>
-        <w:t xml:space="preserve">Adventure Works Cycles, the fictitious company on which the </w:t>
-      </w:r>
-      <w:r>
-        <w:rPr/>
-        <w:t xml:space="preserve">AdventureWorks</w:t>
-      </w:r>
-      <w:r>
-        <w:rPr/>
-        <w:t xml:space="preserve"> sample databases </w:t>
-      </w:r>
-      <w:r>
-        <w:rPr/>
-        <w:t xml:space="preserve">are based, is a large, multinational manufacturing company. The company manufactures and sells metal </w:t>
-      </w:r>
-      <w:r>
-        <w:rPr/>
-        <w:t xml:space="preserve">and composite bicycles to North American, European and Asian commercial markets. While its base </w:t>
-      </w:r>
-      <w:r>
-        <w:rPr/>
-        <w:t xml:space="preserve">operation </w:t>
-      </w:r>
-      <w:r>
-        <w:rPr/>
-        <w:t xml:space="preserve">is located in</w:t>
-      </w:r>
-      <w:r>
-        <w:rPr/>
-        <w:t xml:space="preserve"> Bothell, Washington with 290 employees, several regional sales teams are located </w:t>
-      </w:r>
-      <w:r>
-        <w:rPr/>
-        <w:t xml:space="preserve">throughout their market base.</w:t>
+        <w:t xml:space="preserve">Adventure Works Cycle</w:t>
+      </w:r>
+      <w:r>
+        <w:rPr/>
+        <w:t xml:space="preserve">Demo selection container</w:t>
+      </w:r>
+      <w:r>
+        <w:rPr/>
+        <w:t xml:space="preserve">s</w:t>
+      </w:r>
+      <w:r>
+        <w:rPr/>
+        <w:t xml:space="preserve"> s</w:t>
       </w:r>
     </w:p>
     <w:p>
       <w:pPr>
-        <w:pStyle w:val="Normal"/>
         <w:spacing/>
         <w:ind w:firstLine="720"/>
         <w:rPr/>
       </w:pPr>
       <w:r>
         <w:rPr/>
-        <w:t xml:space="preserve">In 2000, Adventure Works Cycles bought a small manufacturing plant, </w:t>
-      </w:r>
-      <w:r>
-        <w:rPr/>
-        <w:t xml:space="preserve">Importadores</w:t>
-      </w:r>
-      <w:r>
-        <w:rPr/>
-        <w:t xml:space="preserve"> Neptuno, </w:t>
-      </w:r>
-      <w:r>
-        <w:rPr/>
-        <w:t xml:space="preserve">located in Mexico. </w:t>
-      </w:r>
-      <w:r>
-        <w:rPr/>
-        <w:t xml:space="preserve">Importadores</w:t>
-      </w:r>
-      <w:r>
-        <w:rPr/>
-        <w:t xml:space="preserve"> Neptuno manufactures several critical subcomponents for the </w:t>
-      </w:r>
-      <w:r>
-        <w:rPr/>
-        <w:t xml:space="preserve">Adventure Works Cycles product line. These subcomponents are shipped to the Bothell location for final </w:t>
-      </w:r>
-      <w:r>
-        <w:rPr/>
-        <w:t xml:space="preserve">product assembly. In 2001, </w:t>
-      </w:r>
-      <w:r>
-        <w:rPr/>
-        <w:t xml:space="preserve">Importadores</w:t>
-      </w:r>
-      <w:r>
-        <w:rPr/>
-        <w:t xml:space="preserve"> Neptuno, became the sole manufacturer and distributor of the </w:t>
-      </w:r>
-      <w:r>
-        <w:rPr/>
-        <w:t xml:space="preserve">touring bicycle product group.</w:t>
+        <w:t xml:space="preserve">Adventure Works Cycles, the fictitious company on which the </w:t>
+      </w:r>
+      <w:r>
+        <w:rPr/>
+        <w:t xml:space="preserve">AdventureWorks</w:t>
+      </w:r>
+      <w:r>
+        <w:rPr/>
+        <w:t xml:space="preserve"> sample databases </w:t>
+      </w:r>
+      <w:r>
+        <w:rPr/>
+        <w:t xml:space="preserve">are based, is a large, </w:t>
+      </w:r>
+      <w:r>
+        <w:rPr>
+          <w:rFonts w:ascii="Calibri" w:hAnsi="Calibri" w:eastAsia="Calibri" w:cs="Calibri"/>
+          <w:b w:val="0"/>
+          <w:bCs w:val="0"/>
+          <w:i w:val="0"/>
+          <w:iCs w:val="0"/>
+          <w:caps w:val="0"/>
+          <w:strike w:val="0"/>
+          <w:color w:val="000000"/>
+          <w:sz w:val="22"/>
+          <w:szCs w:val="22"/>
+          <w:u w:val="none"/>
+          <w:vertAlign w:val="baseline"/>
+          <w:rtl w:val="0"/>
+          <w:cs w:val="0"/>
+          <w:lang/>
+        </w:rPr>
+        <w:t xml:space="preserve">mugunthan A</w:t>
+      </w:r>
+      <w:r>
+        <w:rPr/>
+        <w:t xml:space="preserve">multinational manufacturing company. The company manufactures and sells metal </w:t>
+      </w:r>
+      <w:r>
+        <w:rPr/>
+        <w:t xml:space="preserve">and composite bicycles to North American, European and Asian commercial markets. While its base </w:t>
+      </w:r>
+      <w:r>
+        <w:rPr/>
+        <w:t xml:space="preserve">operation </w:t>
+      </w:r>
+      <w:r>
+        <w:rPr/>
+        <w:t xml:space="preserve">is located in</w:t>
+      </w:r>
+      <w:r>
+        <w:rPr/>
+        <w:t xml:space="preserve"> Bothell, Washington with 290 employees, several regional sales teams are located </w:t>
+      </w:r>
+      <w:r>
+        <w:rPr/>
+        <w:t xml:space="preserve">throughout their market base.</w:t>
       </w:r>
     </w:p>
     <w:p>
       <w:pPr>
-        <w:pStyle w:val="Heading 1"/>
         <w:spacing/>
-        <w:ind/>
+        <w:ind w:firstLine="720"/>
+        <w:rPr/>
+      </w:pPr>
+      <w:r>
+        <w:rPr/>
+        <w:t xml:space="preserve">In 2000, Adventure Works Cycles bought a small manufacturing plant, </w:t>
+      </w:r>
+      <w:r>
+        <w:rPr/>
+        <w:t xml:space="preserve">Importadores</w:t>
+      </w:r>
+      <w:r>
+        <w:rPr/>
+        <w:t xml:space="preserve"> Neptuno, </w:t>
+      </w:r>
+      <w:r>
+        <w:rPr/>
+        <w:t xml:space="preserve">located in Mexico. </w:t>
+      </w:r>
+      <w:r>
+        <w:rPr/>
+        <w:t xml:space="preserve">Importadores</w:t>
+      </w:r>
+      <w:r>
+        <w:rPr/>
+        <w:t xml:space="preserve"> Neptuno manufactures several critical subcomponents for the </w:t>
+      </w:r>
+      <w:r>
+        <w:rPr/>
+        <w:t xml:space="preserve">Adventure Works Cycles product line. These subcomponents are shipped to the Bothell location for final </w:t>
+      </w:r>
+      <w:r>
+        <w:rPr/>
+        <w:t xml:space="preserve">product assembly. In 2001, </w:t>
+      </w:r>
+      <w:r>
+        <w:rPr/>
+        <w:t xml:space="preserve">Importadores</w:t>
+      </w:r>
+      <w:r>
+        <w:rPr/>
+        <w:t xml:space="preserve"> Neptuno, became the sole manufacturer and distributor of the </w:t>
+      </w:r>
+      <w:r>
+        <w:rPr/>
+        <w:t xml:space="preserve">touring bicycle product group.</w:t>
+      </w:r>
+    </w:p>
+    <w:p>
+      <w:pPr>
+        <w:pStyle w:val="Heading1"/>
+        <w:spacing/>
         <w:rPr/>
       </w:pPr>
       <w:r>
@@ -136,15 +207,10 @@
     </w:p>
     <w:tbl>
       <w:tblPr>
+        <w:bidiVisual w:val="0"/>
         <w:tblW w:w="0" w:type="auto"/>
         <w:jc w:val="left"/>
         <w:tblInd w:w="0" w:type="dxa"/>
-        <w:tblCellMar>
-          <w:top w:w="0" w:type="dxa"/>
-          <w:left w:w="108" w:type="dxa"/>
-          <w:bottom w:w="0" w:type="dxa"/>
-          <w:right w:w="108" w:type="dxa"/>
-        </w:tblCellMar>
         <w:tblBorders>
           <w:top w:val="single" w:color="000000" w:sz="4" w:space="0"/>
           <w:left w:val="single" w:color="000000" w:sz="4" w:space="0"/>
@@ -155,43 +221,40 @@
           <w:tl2br w:val="single" w:color="000000" w:sz="4" w:space="0"/>
           <w:tr2bl w:val="single" w:color="000000" w:sz="4" w:space="0"/>
         </w:tblBorders>
-        <w:shd w:fill="FFFFFF" w:color="auto" w:val="clear"/>
+        <w:shd w:fill="FFFFFF" w:val="clear"/>
         <w:tblLayout w:type="fixed"/>
+        <w:tblCellMar>
+          <w:top w:w="0" w:type="dxa"/>
+          <w:left w:w="108" w:type="dxa"/>
+          <w:bottom w:w="0" w:type="dxa"/>
+          <w:right w:w="108" w:type="dxa"/>
+        </w:tblCellMar>
+        <w:tblLook w:val="04A0" w:firstRow="1" w:lastRow="0" w:firstColumn="1" w:lastColumn="0" w:noHBand="0" w:noVBand="1"/>
       </w:tblPr>
       <w:tblGrid>
         <w:gridCol w:w="4680"/>
         <w:gridCol w:w="4680"/>
       </w:tblGrid>
       <w:tr>
-        <w:tblPrEx>
-          <w:tblCellMar>
-            <w:top w:w="0" w:type="dxa"/>
-            <w:left w:w="108" w:type="dxa"/>
-            <w:bottom w:w="0" w:type="dxa"/>
-            <w:right w:w="108" w:type="dxa"/>
-          </w:tblCellMar>
-        </w:tblPrEx>
         <w:trPr>
-          <w:trHeight w:hRule="atLeast" w:val="20"/>
+          <w:trHeight w:val="20" w:hRule="atLeast"/>
         </w:trPr>
         <w:tc>
           <w:tcPr>
-            <w:tcW w:w="4680" w:type="dxa"/>
+            <w:tcW w:type="dxa" w:w="4680"/>
+            <w:tcBorders/>
+            <w:shd w:fill="FFFFFF" w:color="auto" w:val="clear"/>
             <w:tcMar>
               <w:top w:w="40" w:type="dxa"/>
               <w:left w:w="108" w:type="dxa"/>
               <w:bottom w:w="0" w:type="dxa"/>
               <w:right w:w="108" w:type="dxa"/>
             </w:tcMar>
-            <w:tcBorders/>
-            <w:shd w:fill="FFFFFF" w:color="auto" w:val="clear"/>
             <w:vAlign w:val="top"/>
           </w:tcPr>
           <w:p>
             <w:pPr>
-              <w:pStyle w:val="Normal"/>
-              <w:spacing/>
-              <w:ind/>
+              <w:spacing/>
               <w:jc w:val="center"/>
               <w:rPr>
                 <w:sz w:val="22"/>
@@ -202,7 +265,7 @@
               <w:drawing>
                 <wp:inline>
                   <wp:extent cx="1803400" cy="1123950"/>
-                  <wp:docPr id="0" name="1" title=""/>
+                  <wp:docPr id="1" name="1"/>
                   <a:graphic xmlns:a="http://schemas.openxmlformats.org/drawingml/2006/main">
                     <a:graphicData uri="http://schemas.openxmlformats.org/drawingml/2006/picture">
                       <pic:pic xmlns:pic="http://schemas.openxmlformats.org/drawingml/2006/picture">
@@ -238,23 +301,21 @@
         </w:tc>
         <w:tc>
           <w:tcPr>
-            <w:tcW w:w="4680" w:type="dxa"/>
+            <w:tcW w:type="dxa" w:w="4680"/>
+            <w:tcBorders/>
+            <w:shd w:fill="FFFFFF" w:color="auto" w:val="clear"/>
             <w:tcMar>
               <w:top w:w="40" w:type="dxa"/>
               <w:left w:w="108" w:type="dxa"/>
               <w:bottom w:w="0" w:type="dxa"/>
               <w:right w:w="108" w:type="dxa"/>
             </w:tcMar>
-            <w:tcBorders/>
-            <w:shd w:fill="FFFFFF" w:color="auto" w:val="clear"/>
             <w:vAlign w:val="top"/>
           </w:tcPr>
           <w:p>
             <w:pPr>
-              <w:pStyle w:val="Heading 2"/>
-              <w:outlineLvl w:val="1"/>
-              <w:spacing/>
-              <w:ind/>
+              <w:pStyle w:val="Heading2"/>
+              <w:spacing/>
               <w:jc w:val="center"/>
               <w:rPr/>
             </w:pPr>
@@ -262,8 +323,8 @@
               <w:rPr/>
               <w:t xml:space="preserve">Mountai</w:t>
             </w:r>
-            <w:bookmarkStart w:name="_GoBack" w:id="0"/>
-            <w:bookmarkEnd w:id="0"/>
+            <w:bookmarkStart w:id="2" w:name="_GoBack"/>
+            <w:bookmarkEnd w:id="2"/>
             <w:r>
               <w:rPr/>
               <w:t xml:space="preserve">n-200</w:t>
@@ -271,9 +332,7 @@
           </w:p>
           <w:p>
             <w:pPr>
-              <w:pStyle w:val="Normal"/>
-              <w:spacing/>
-              <w:ind/>
+              <w:spacing/>
               <w:jc w:val="center"/>
               <w:rPr/>
             </w:pPr>
@@ -284,9 +343,7 @@
           </w:p>
           <w:p>
             <w:pPr>
-              <w:pStyle w:val="Normal"/>
-              <w:spacing/>
-              <w:ind/>
+              <w:spacing/>
               <w:jc w:val="center"/>
               <w:rPr/>
             </w:pPr>
@@ -297,9 +354,7 @@
           </w:p>
           <w:p>
             <w:pPr>
-              <w:pStyle w:val="Normal"/>
-              <w:spacing/>
-              <w:ind/>
+              <w:spacing/>
               <w:jc w:val="center"/>
               <w:rPr/>
             </w:pPr>
@@ -310,9 +365,7 @@
           </w:p>
           <w:p>
             <w:pPr>
-              <w:pStyle w:val="Normal"/>
-              <w:spacing/>
-              <w:ind/>
+              <w:spacing/>
               <w:jc w:val="center"/>
               <w:rPr/>
             </w:pPr>
@@ -323,9 +376,7 @@
           </w:p>
           <w:p>
             <w:pPr>
-              <w:pStyle w:val="Normal"/>
-              <w:spacing/>
-              <w:ind/>
+              <w:spacing/>
               <w:jc w:val="center"/>
               <w:rPr/>
             </w:pPr>
@@ -333,36 +384,26 @@
         </w:tc>
       </w:tr>
       <w:tr>
-        <w:tblPrEx>
-          <w:tblCellMar>
-            <w:top w:w="0" w:type="dxa"/>
-            <w:left w:w="108" w:type="dxa"/>
-            <w:bottom w:w="0" w:type="dxa"/>
-            <w:right w:w="108" w:type="dxa"/>
-          </w:tblCellMar>
-        </w:tblPrEx>
         <w:trPr>
-          <w:trHeight w:hRule="atLeast" w:val="20"/>
+          <w:trHeight w:val="20" w:hRule="atLeast"/>
         </w:trPr>
         <w:tc>
           <w:tcPr>
-            <w:tcW w:w="4680" w:type="dxa"/>
+            <w:tcW w:type="dxa" w:w="4680"/>
+            <w:tcBorders/>
+            <w:shd w:fill="FFFFFF" w:color="auto" w:val="clear"/>
             <w:tcMar>
               <w:top w:w="40" w:type="dxa"/>
               <w:left w:w="108" w:type="dxa"/>
               <w:bottom w:w="0" w:type="dxa"/>
               <w:right w:w="108" w:type="dxa"/>
             </w:tcMar>
-            <w:tcBorders/>
-            <w:shd w:fill="FFFFFF" w:color="auto" w:val="clear"/>
             <w:vAlign w:val="top"/>
           </w:tcPr>
           <w:p>
             <w:pPr>
-              <w:pStyle w:val="Heading 2"/>
-              <w:outlineLvl w:val="1"/>
-              <w:spacing/>
-              <w:ind/>
+              <w:pStyle w:val="Heading2"/>
+              <w:spacing/>
               <w:jc w:val="center"/>
               <w:rPr/>
             </w:pPr>
@@ -373,9 +414,7 @@
           </w:p>
           <w:p>
             <w:pPr>
-              <w:pStyle w:val="Normal"/>
-              <w:spacing/>
-              <w:ind/>
+              <w:spacing/>
               <w:jc w:val="center"/>
               <w:rPr/>
             </w:pPr>
@@ -386,9 +425,7 @@
           </w:p>
           <w:p>
             <w:pPr>
-              <w:pStyle w:val="Normal"/>
-              <w:spacing/>
-              <w:ind/>
+              <w:spacing/>
               <w:jc w:val="center"/>
               <w:rPr/>
             </w:pPr>
@@ -399,9 +436,7 @@
           </w:p>
           <w:p>
             <w:pPr>
-              <w:pStyle w:val="Normal"/>
-              <w:spacing/>
-              <w:ind/>
+              <w:spacing/>
               <w:jc w:val="center"/>
               <w:rPr/>
             </w:pPr>
@@ -412,9 +447,7 @@
           </w:p>
           <w:p>
             <w:pPr>
-              <w:pStyle w:val="Normal"/>
-              <w:spacing/>
-              <w:ind/>
+              <w:spacing/>
               <w:jc w:val="center"/>
               <w:rPr/>
             </w:pPr>
@@ -425,9 +458,7 @@
           </w:p>
           <w:p>
             <w:pPr>
-              <w:pStyle w:val="Normal"/>
-              <w:spacing/>
-              <w:ind/>
+              <w:spacing/>
               <w:jc w:val="center"/>
               <w:rPr/>
             </w:pPr>
@@ -435,22 +466,20 @@
         </w:tc>
         <w:tc>
           <w:tcPr>
-            <w:tcW w:w="4680" w:type="dxa"/>
+            <w:tcW w:type="dxa" w:w="4680"/>
+            <w:tcBorders/>
+            <w:shd w:fill="FFFFFF" w:color="auto" w:val="clear"/>
             <w:tcMar>
               <w:top w:w="40" w:type="dxa"/>
               <w:left w:w="108" w:type="dxa"/>
               <w:bottom w:w="0" w:type="dxa"/>
               <w:right w:w="108" w:type="dxa"/>
             </w:tcMar>
-            <w:tcBorders/>
-            <w:shd w:fill="FFFFFF" w:color="auto" w:val="clear"/>
             <w:vAlign w:val="top"/>
           </w:tcPr>
           <w:p>
             <w:pPr>
-              <w:pStyle w:val="Normal"/>
-              <w:spacing/>
-              <w:ind/>
+              <w:spacing/>
               <w:jc w:val="center"/>
               <w:rPr/>
             </w:pPr>
@@ -459,7 +488,7 @@
               <w:drawing>
                 <wp:inline>
                   <wp:extent cx="1714500" cy="1066800"/>
-                  <wp:docPr id="1" name="1" title=""/>
+                  <wp:docPr id="2" name="1"/>
                   <a:graphic xmlns:a="http://schemas.openxmlformats.org/drawingml/2006/main">
                     <a:graphicData uri="http://schemas.openxmlformats.org/drawingml/2006/picture">
                       <pic:pic xmlns:pic="http://schemas.openxmlformats.org/drawingml/2006/picture">
@@ -495,35 +524,25 @@
         </w:tc>
       </w:tr>
       <w:tr>
-        <w:tblPrEx>
-          <w:tblCellMar>
-            <w:top w:w="0" w:type="dxa"/>
-            <w:left w:w="108" w:type="dxa"/>
-            <w:bottom w:w="0" w:type="dxa"/>
-            <w:right w:w="108" w:type="dxa"/>
-          </w:tblCellMar>
-        </w:tblPrEx>
         <w:trPr>
-          <w:trHeight w:hRule="atLeast" w:val="20"/>
+          <w:trHeight w:val="20" w:hRule="atLeast"/>
         </w:trPr>
         <w:tc>
           <w:tcPr>
-            <w:tcW w:w="4680" w:type="dxa"/>
+            <w:tcW w:type="dxa" w:w="4680"/>
+            <w:tcBorders/>
+            <w:shd w:fill="FFFFFF" w:color="auto" w:val="clear"/>
             <w:tcMar>
               <w:top w:w="40" w:type="dxa"/>
               <w:left w:w="108" w:type="dxa"/>
               <w:bottom w:w="0" w:type="dxa"/>
               <w:right w:w="108" w:type="dxa"/>
             </w:tcMar>
-            <w:tcBorders/>
-            <w:shd w:fill="FFFFFF" w:color="auto" w:val="clear"/>
             <w:vAlign w:val="top"/>
           </w:tcPr>
           <w:p>
             <w:pPr>
-              <w:pStyle w:val="Normal"/>
-              <w:spacing/>
-              <w:ind/>
+              <w:spacing/>
               <w:jc w:val="center"/>
               <w:rPr/>
             </w:pPr>
@@ -532,7 +551,7 @@
               <w:drawing>
                 <wp:inline>
                   <wp:extent cx="2101850" cy="1308100"/>
-                  <wp:docPr id="2" name="1" title=""/>
+                  <wp:docPr id="3" name="1"/>
                   <a:graphic xmlns:a="http://schemas.openxmlformats.org/drawingml/2006/main">
                     <a:graphicData uri="http://schemas.openxmlformats.org/drawingml/2006/picture">
                       <pic:pic xmlns:pic="http://schemas.openxmlformats.org/drawingml/2006/picture">
@@ -568,23 +587,21 @@
         </w:tc>
         <w:tc>
           <w:tcPr>
-            <w:tcW w:w="4680" w:type="dxa"/>
+            <w:tcW w:type="dxa" w:w="4680"/>
+            <w:tcBorders/>
+            <w:shd w:fill="FFFFFF" w:color="auto" w:val="clear"/>
             <w:tcMar>
               <w:top w:w="40" w:type="dxa"/>
               <w:left w:w="108" w:type="dxa"/>
               <w:bottom w:w="0" w:type="dxa"/>
               <w:right w:w="108" w:type="dxa"/>
             </w:tcMar>
-            <w:tcBorders/>
-            <w:shd w:fill="FFFFFF" w:color="auto" w:val="clear"/>
             <w:vAlign w:val="top"/>
           </w:tcPr>
           <w:p>
             <w:pPr>
-              <w:pStyle w:val="Heading 2"/>
-              <w:outlineLvl w:val="1"/>
-              <w:spacing/>
-              <w:ind/>
+              <w:pStyle w:val="Heading2"/>
+              <w:spacing/>
               <w:jc w:val="center"/>
               <w:rPr>
                 <w:sz w:val="26"/>
@@ -597,9 +614,7 @@
           </w:p>
           <w:p>
             <w:pPr>
-              <w:pStyle w:val="Normal"/>
-              <w:spacing/>
-              <w:ind/>
+              <w:spacing/>
               <w:jc w:val="center"/>
               <w:rPr/>
             </w:pPr>
@@ -610,9 +625,7 @@
           </w:p>
           <w:p>
             <w:pPr>
-              <w:pStyle w:val="Normal"/>
-              <w:spacing/>
-              <w:ind/>
+              <w:spacing/>
               <w:jc w:val="center"/>
               <w:rPr/>
             </w:pPr>
@@ -623,9 +636,7 @@
           </w:p>
           <w:p>
             <w:pPr>
-              <w:pStyle w:val="Normal"/>
-              <w:spacing/>
-              <w:ind/>
+              <w:spacing/>
               <w:jc w:val="center"/>
               <w:rPr/>
             </w:pPr>
@@ -636,9 +647,7 @@
           </w:p>
           <w:p>
             <w:pPr>
-              <w:pStyle w:val="Normal"/>
-              <w:spacing/>
-              <w:ind/>
+              <w:spacing/>
               <w:jc w:val="center"/>
               <w:rPr/>
             </w:pPr>
@@ -649,9 +658,7 @@
           </w:p>
           <w:p>
             <w:pPr>
-              <w:pStyle w:val="Normal"/>
-              <w:spacing/>
-              <w:ind/>
+              <w:spacing/>
               <w:jc w:val="center"/>
               <w:rPr/>
             </w:pPr>
@@ -661,32 +668,80 @@
     </w:tbl>
     <w:p>
       <w:pPr>
-        <w:pStyle w:val="Normal"/>
         <w:spacing/>
-        <w:ind/>
         <w:rPr/>
       </w:pPr>
     </w:p>
+    <w:p>
+      <w:pPr>
+        <w:spacing/>
+        <w:rPr/>
+      </w:pPr>
+      <w:r>
+        <w:rPr>
+          <w:rFonts w:ascii="Calibri" w:hAnsi="Calibri" w:eastAsia="Calibri" w:cs="Calibri"/>
+          <w:b/>
+          <w:color w:val="FF0000"/>
+          <w:sz w:val="24"/>
+        </w:rPr>
+        <w:t xml:space="preserve">Created with a trial version of Syncfusion Word library or registered the wrong key in your application. Click </w:t>
+      </w:r>
+      <w:r>
+        <w:rPr/>
+        <w:fldChar w:fldCharType="begin"/>
+      </w:r>
+      <w:r>
+        <w:rPr/>
+        <w:instrText xml:space="preserve">HYPERLINK "https://www.syncfusion.com/account/claim-license-key?pl=ZmlsZWZvcm1hdHM=&amp;vs=MjQuMS40MQ==" </w:instrText>
+      </w:r>
+      <w:r>
+        <w:rPr/>
+        <w:fldChar w:fldCharType="separate"/>
+      </w:r>
+      <w:r>
+        <w:rPr>
+          <w:rStyle w:val="Hyperlink"/>
+          <w:rFonts w:ascii="Calibri" w:hAnsi="Calibri" w:eastAsia="Calibri" w:cs="Calibri"/>
+          <w:b/>
+          <w:sz w:val="24"/>
+        </w:rPr>
+        <w:t xml:space="preserve">here</w:t>
+      </w:r>
+      <w:r>
+        <w:rPr/>
+        <w:fldChar w:fldCharType="end"/>
+      </w:r>
+      <w:r>
+        <w:rPr>
+          <w:rFonts w:ascii="Calibri" w:hAnsi="Calibri" w:eastAsia="Calibri" w:cs="Calibri"/>
+          <w:b/>
+          <w:color w:val="FF0000"/>
+          <w:sz w:val="24"/>
+        </w:rPr>
+        <w:t xml:space="preserve"> to obtain the valid key.</w:t>
+      </w:r>
+    </w:p>
     <w:sectPr>
-      <w:headerReference w:type="default" r:id="rId4"/>
-      <w:footerReference w:type="default" r:id="rId5"/>
+      <w:headerReference w:type="first" r:id="rId4"/>
+      <w:headerReference w:type="even" r:id="rId5"/>
+      <w:headerReference w:type="default" r:id="rId6"/>
+      <w:footerReference w:type="default" r:id="rId7"/>
       <w:type w:val="nextPage"/>
       <w:pgSz w:w="12240" w:h="15840"/>
       <w:pgMar w:top="1440" w:right="1440" w:bottom="1440" w:left="1440" w:header="720" w:footer="720" w:gutter="0"/>
       <w:pgBorders/>
-      <w:cols w:equalWidth="1" w:space="0"/>
+      <w:pgNumType w:fmt="decimal"/>
+      <w:cols w:equalWidth="1" w:space="720"/>
     </w:sectPr>
   </w:body>
 </w:document>
 </file>
 
-<file path=word/footer5.xml><?xml version="1.0" encoding="utf-8"?>
+<file path=word/footer7.xml><?xml version="1.0" encoding="utf-8"?>
 <w:ftr xmlns:v="urn:schemas-microsoft-com:vml" xmlns:w10="urn:schemas-microsoft-com:office:word" xmlns:o="urn:schemas-microsoft-com:office:office" xmlns:ve="http://schemas.openxmlformats.org/markup-compatibility/2006" xmlns:r="http://schemas.openxmlformats.org/officeDocument/2006/relationships" xmlns:m="http://schemas.openxmlformats.org/officeDocument/2006/math" xmlns:wne="http://schemas.microsoft.com/office/word/2006/wordml" xmlns:a="http://schemas.openxmlformats.org/drawingml/2006/main" xmlns:pic="http://schemas.openxmlformats.org/drawingml/2006/picture" xmlns:wp="http://schemas.openxmlformats.org/drawingml/2006/wordprocessingDrawing" xmlns:wpc="http://schemas.microsoft.com/office/word/2010/wordprocessingCanvas" xmlns:wp14="http://schemas.microsoft.com/office/word/2010/wordprocessingDrawing" xmlns:w14="http://schemas.microsoft.com/office/word/2010/wordml" xmlns:w15="http://schemas.microsoft.com/office/word/2012/wordml" xmlns:wpg="http://schemas.microsoft.com/office/word/2010/wordprocessingGroup" xmlns:wpi="http://schemas.microsoft.com/office/word/2010/wordprocessingInk" xmlns:wps="http://schemas.microsoft.com/office/word/2010/wordprocessingShape" xmlns:w="http://schemas.openxmlformats.org/wordprocessingml/2006/main" ve:Ignorable="w14 w15 wp14">
   <w:p>
     <w:pPr>
-      <w:pStyle w:val="Normal"/>
       <w:spacing/>
-      <w:ind/>
       <w:rPr/>
     </w:pPr>
   </w:p>
@@ -697,9 +752,332 @@
 <w:hdr xmlns:v="urn:schemas-microsoft-com:vml" xmlns:w10="urn:schemas-microsoft-com:office:word" xmlns:o="urn:schemas-microsoft-com:office:office" xmlns:ve="http://schemas.openxmlformats.org/markup-compatibility/2006" xmlns:r="http://schemas.openxmlformats.org/officeDocument/2006/relationships" xmlns:m="http://schemas.openxmlformats.org/officeDocument/2006/math" xmlns:wne="http://schemas.microsoft.com/office/word/2006/wordml" xmlns:a="http://schemas.openxmlformats.org/drawingml/2006/main" xmlns:pic="http://schemas.openxmlformats.org/drawingml/2006/picture" xmlns:wp="http://schemas.openxmlformats.org/drawingml/2006/wordprocessingDrawing" xmlns:wpc="http://schemas.microsoft.com/office/word/2010/wordprocessingCanvas" xmlns:wp14="http://schemas.microsoft.com/office/word/2010/wordprocessingDrawing" xmlns:w14="http://schemas.microsoft.com/office/word/2010/wordml" xmlns:w15="http://schemas.microsoft.com/office/word/2012/wordml" xmlns:wpg="http://schemas.microsoft.com/office/word/2010/wordprocessingGroup" xmlns:wpi="http://schemas.microsoft.com/office/word/2010/wordprocessingInk" xmlns:wps="http://schemas.microsoft.com/office/word/2010/wordprocessingShape" xmlns:w="http://schemas.openxmlformats.org/wordprocessingml/2006/main" ve:Ignorable="w14 w15 wp14">
   <w:p>
     <w:pPr>
-      <w:pStyle w:val="Normal"/>
+      <w:pBdr/>
       <w:spacing/>
-      <w:ind/>
+      <w:rPr/>
+    </w:pPr>
+    <w:r>
+      <w:rPr/>
+      <ve:AlternateContent>
+        <ve:Choice Requires="wps">
+          <w:drawing>
+            <wp:anchor distT="0" distB="0" distL="0" distR="0" simplePos="0" relativeHeight="3072" behindDoc="0" locked="0" layoutInCell="1" allowOverlap="1">
+              <wp:simplePos x="0" y="0"/>
+              <wp:positionH relativeFrom="page">
+                <wp:align>left</wp:align>
+              </wp:positionH>
+              <wp:positionV relativeFrom="page">
+                <wp:align>center</wp:align>
+              </wp:positionV>
+              <wp:extent cx="7645400" cy="1270000"/>
+              <wp:wrapNone/>
+              <wp:docPr id="5" name="Rectangle" title=""/>
+              <a:graphic>
+                <a:graphicData uri="http://schemas.microsoft.com/office/word/2010/wordprocessingShape">
+                  <wps:wsp>
+                    <wps:cNvSpPr/>
+                    <wps:spPr>
+                      <a:xfrm rot="18900000">
+                        <a:off x="0" y="0"/>
+                        <a:ext cx="7645400" cy="1270000"/>
+                      </a:xfrm>
+                      <a:prstGeom prst="rect">
+                        <a:avLst/>
+                      </a:prstGeom>
+                      <a:solidFill>
+                        <a:srgbClr val="FFFFFF">
+                          <a:alpha val="100000"/>
+                        </a:srgbClr>
+                      </a:solidFill>
+                      <a:ln cap="flat" cmpd="sng" w="12700">
+                        <a:noFill/>
+                        <a:prstDash val="solid"/>
+                      </a:ln>
+                    </wps:spPr>
+                    <wps:txbx>
+                      <w:txbxContent>
+                        <w:p>
+                          <w:pPr>
+                            <w:pBdr/>
+                            <w:spacing/>
+                            <w:jc w:val="center"/>
+                            <w:rPr/>
+                          </w:pPr>
+                          <w:r>
+                            <w:rPr>
+                              <w:rFonts w:ascii="Calibri" w:hAnsi="Calibri" w:eastAsia="Calibri" w:cs="Calibri"/>
+                              <w:color w:val="FF0000"/>
+                              <w:sz w:val="32"/>
+                            </w:rPr>
+                            <w:t xml:space="preserve">Created with a trial version of Syncfusion Word library</w:t>
+                          </w:r>
+                        </w:p>
+                      </w:txbxContent>
+                    </wps:txbx>
+                    <wps:bodyPr rot="0" spcFirstLastPara="0" vertOverflow="overflow" horzOverflow="overflow" wrap="square" lIns="91440" rIns="91440" tIns="45720" bIns="45720" numCol="1" spcCol="0" rtlCol="0" fromWordArt="0" anchor="t" anchorCtr="0" forceAA="0" compatLnSpc="1" vert="horz">
+                      <a:prstTxWarp prst="textNoShape">
+                        <a:avLst/>
+                      </a:prstTxWarp>
+                      <a:spAutoFit/>
+                    </wps:bodyPr>
+                  </wps:wsp>
+                </a:graphicData>
+              </a:graphic>
+            </wp:anchor>
+          </w:drawing>
+        </ve:Choice>
+        <ve:Fallback>
+          <w:pict>
+            <v:shape id="SyncfusionLicense" type="#_x0000_t202" style="position:absolute;margin-left:0pt;margin-top:0pt;width:602pt;height:100pt;rotation:315;z-index:3072;mso-position-horizontal-relative:page;mso-position-vertical-relative:page;mso-position-horizontal:left;mso-position-vertical:center;v-text-anchor:top;mso-wrap-distance-left:9pt;mso-wrap-distance-top:0pt;mso-wrap-distance-right:9pt;mso-wrap-distance-bottom:0pt;mso-wrap-style:square" fillcolor="#FFFFFF" strokecolor="#000000" strokeweight="0.75pt" stroked="f">
+              <v:textbox style="mso-fit-shape-to-text:t;" inset="7.2pt,3.6pt,7.2pt,3.6pt">
+                <w:txbxContent>
+                  <w:p>
+                    <w:pPr>
+                      <w:pBdr/>
+                      <w:spacing/>
+                      <w:jc w:val="center"/>
+                      <w:rPr/>
+                    </w:pPr>
+                    <w:r>
+                      <w:rPr>
+                        <w:rFonts w:ascii="Calibri" w:hAnsi="Calibri" w:eastAsia="Calibri" w:cs="Calibri"/>
+                        <w:color w:val="FF0000"/>
+                        <w:sz w:val="32"/>
+                      </w:rPr>
+                      <w:t xml:space="preserve">Created with a trial version of Syncfusion Word library</w:t>
+                    </w:r>
+                  </w:p>
+                </w:txbxContent>
+              </v:textbox>
+            </v:shape>
+          </w:pict>
+        </ve:Fallback>
+      </ve:AlternateContent>
+    </w:r>
+  </w:p>
+</w:hdr>
+</file>
+
+<file path=word/header5.xml><?xml version="1.0" encoding="utf-8"?>
+<w:hdr xmlns:v="urn:schemas-microsoft-com:vml" xmlns:w10="urn:schemas-microsoft-com:office:word" xmlns:o="urn:schemas-microsoft-com:office:office" xmlns:ve="http://schemas.openxmlformats.org/markup-compatibility/2006" xmlns:r="http://schemas.openxmlformats.org/officeDocument/2006/relationships" xmlns:m="http://schemas.openxmlformats.org/officeDocument/2006/math" xmlns:wne="http://schemas.microsoft.com/office/word/2006/wordml" xmlns:a="http://schemas.openxmlformats.org/drawingml/2006/main" xmlns:pic="http://schemas.openxmlformats.org/drawingml/2006/picture" xmlns:wp="http://schemas.openxmlformats.org/drawingml/2006/wordprocessingDrawing" xmlns:wpc="http://schemas.microsoft.com/office/word/2010/wordprocessingCanvas" xmlns:wp14="http://schemas.microsoft.com/office/word/2010/wordprocessingDrawing" xmlns:w14="http://schemas.microsoft.com/office/word/2010/wordml" xmlns:w15="http://schemas.microsoft.com/office/word/2012/wordml" xmlns:wpg="http://schemas.microsoft.com/office/word/2010/wordprocessingGroup" xmlns:wpi="http://schemas.microsoft.com/office/word/2010/wordprocessingInk" xmlns:wps="http://schemas.microsoft.com/office/word/2010/wordprocessingShape" xmlns:w="http://schemas.openxmlformats.org/wordprocessingml/2006/main" ve:Ignorable="w14 w15 wp14">
+  <w:p>
+    <w:pPr>
+      <w:pBdr/>
+      <w:spacing/>
+      <w:rPr/>
+    </w:pPr>
+    <w:r>
+      <w:rPr/>
+      <ve:AlternateContent>
+        <ve:Choice Requires="wps">
+          <w:drawing>
+            <wp:anchor distT="0" distB="0" distL="0" distR="0" simplePos="0" relativeHeight="2048" behindDoc="0" locked="0" layoutInCell="1" allowOverlap="1">
+              <wp:simplePos x="0" y="0"/>
+              <wp:positionH relativeFrom="page">
+                <wp:align>left</wp:align>
+              </wp:positionH>
+              <wp:positionV relativeFrom="page">
+                <wp:align>center</wp:align>
+              </wp:positionV>
+              <wp:extent cx="7645400" cy="1270000"/>
+              <wp:wrapNone/>
+              <wp:docPr id="4" name="Rectangle" title=""/>
+              <a:graphic>
+                <a:graphicData uri="http://schemas.microsoft.com/office/word/2010/wordprocessingShape">
+                  <wps:wsp>
+                    <wps:cNvSpPr/>
+                    <wps:spPr>
+                      <a:xfrm rot="18900000">
+                        <a:off x="0" y="0"/>
+                        <a:ext cx="7645400" cy="1270000"/>
+                      </a:xfrm>
+                      <a:prstGeom prst="rect">
+                        <a:avLst/>
+                      </a:prstGeom>
+                      <a:solidFill>
+                        <a:srgbClr val="FFFFFF">
+                          <a:alpha val="100000"/>
+                        </a:srgbClr>
+                      </a:solidFill>
+                      <a:ln cap="flat" cmpd="sng" w="12700">
+                        <a:noFill/>
+                        <a:prstDash val="solid"/>
+                      </a:ln>
+                    </wps:spPr>
+                    <wps:txbx>
+                      <w:txbxContent>
+                        <w:p>
+                          <w:pPr>
+                            <w:pBdr/>
+                            <w:spacing/>
+                            <w:jc w:val="center"/>
+                            <w:rPr/>
+                          </w:pPr>
+                          <w:r>
+                            <w:rPr>
+                              <w:rFonts w:ascii="Calibri" w:hAnsi="Calibri" w:eastAsia="Calibri" w:cs="Calibri"/>
+                              <w:color w:val="FF0000"/>
+                              <w:sz w:val="32"/>
+                            </w:rPr>
+                            <w:t xml:space="preserve">Created with a trial version of Syncfusion Word library</w:t>
+                          </w:r>
+                        </w:p>
+                      </w:txbxContent>
+                    </wps:txbx>
+                    <wps:bodyPr rot="0" spcFirstLastPara="0" vertOverflow="overflow" horzOverflow="overflow" wrap="square" lIns="91440" rIns="91440" tIns="45720" bIns="45720" numCol="1" spcCol="0" rtlCol="0" fromWordArt="0" anchor="t" anchorCtr="0" forceAA="0" compatLnSpc="1" vert="horz">
+                      <a:prstTxWarp prst="textNoShape">
+                        <a:avLst/>
+                      </a:prstTxWarp>
+                      <a:spAutoFit/>
+                    </wps:bodyPr>
+                  </wps:wsp>
+                </a:graphicData>
+              </a:graphic>
+            </wp:anchor>
+          </w:drawing>
+        </ve:Choice>
+        <ve:Fallback>
+          <w:pict>
+            <v:shape id="SyncfusionLicense" type="#_x0000_t202" style="position:absolute;margin-left:0pt;margin-top:0pt;width:602pt;height:100pt;rotation:315;z-index:2048;mso-position-horizontal-relative:page;mso-position-vertical-relative:page;mso-position-horizontal:left;mso-position-vertical:center;v-text-anchor:top;mso-wrap-distance-left:9pt;mso-wrap-distance-top:0pt;mso-wrap-distance-right:9pt;mso-wrap-distance-bottom:0pt;mso-wrap-style:square" fillcolor="#FFFFFF" strokecolor="#000000" strokeweight="0.75pt" stroked="f">
+              <v:textbox style="mso-fit-shape-to-text:t;" inset="7.2pt,3.6pt,7.2pt,3.6pt">
+                <w:txbxContent>
+                  <w:p>
+                    <w:pPr>
+                      <w:pBdr/>
+                      <w:spacing/>
+                      <w:jc w:val="center"/>
+                      <w:rPr/>
+                    </w:pPr>
+                    <w:r>
+                      <w:rPr>
+                        <w:rFonts w:ascii="Calibri" w:hAnsi="Calibri" w:eastAsia="Calibri" w:cs="Calibri"/>
+                        <w:color w:val="FF0000"/>
+                        <w:sz w:val="32"/>
+                      </w:rPr>
+                      <w:t xml:space="preserve">Created with a trial version of Syncfusion Word library</w:t>
+                    </w:r>
+                  </w:p>
+                </w:txbxContent>
+              </v:textbox>
+            </v:shape>
+          </w:pict>
+        </ve:Fallback>
+      </ve:AlternateContent>
+    </w:r>
+  </w:p>
+</w:hdr>
+</file>
+
+<file path=word/header6.xml><?xml version="1.0" encoding="utf-8"?>
+<w:hdr xmlns:v="urn:schemas-microsoft-com:vml" xmlns:w10="urn:schemas-microsoft-com:office:word" xmlns:o="urn:schemas-microsoft-com:office:office" xmlns:ve="http://schemas.openxmlformats.org/markup-compatibility/2006" xmlns:r="http://schemas.openxmlformats.org/officeDocument/2006/relationships" xmlns:m="http://schemas.openxmlformats.org/officeDocument/2006/math" xmlns:wne="http://schemas.microsoft.com/office/word/2006/wordml" xmlns:a="http://schemas.openxmlformats.org/drawingml/2006/main" xmlns:pic="http://schemas.openxmlformats.org/drawingml/2006/picture" xmlns:wp="http://schemas.openxmlformats.org/drawingml/2006/wordprocessingDrawing" xmlns:wpc="http://schemas.microsoft.com/office/word/2010/wordprocessingCanvas" xmlns:wp14="http://schemas.microsoft.com/office/word/2010/wordprocessingDrawing" xmlns:w14="http://schemas.microsoft.com/office/word/2010/wordml" xmlns:w15="http://schemas.microsoft.com/office/word/2012/wordml" xmlns:wpg="http://schemas.microsoft.com/office/word/2010/wordprocessingGroup" xmlns:wpi="http://schemas.microsoft.com/office/word/2010/wordprocessingInk" xmlns:wps="http://schemas.microsoft.com/office/word/2010/wordprocessingShape" xmlns:w="http://schemas.openxmlformats.org/wordprocessingml/2006/main" ve:Ignorable="w14 w15 wp14">
+  <w:p>
+    <w:pPr>
+      <w:pBdr/>
+      <w:spacing/>
+      <w:rPr/>
+    </w:pPr>
+    <w:r>
+      <w:rPr/>
+      <ve:AlternateContent>
+        <ve:Choice Requires="wps">
+          <w:drawing>
+            <wp:anchor distT="0" distB="0" distL="0" distR="0" simplePos="0" relativeHeight="1024" behindDoc="0" locked="0" layoutInCell="1" allowOverlap="1">
+              <wp:simplePos x="0" y="0"/>
+              <wp:positionH relativeFrom="page">
+                <wp:align>left</wp:align>
+              </wp:positionH>
+              <wp:positionV relativeFrom="page">
+                <wp:align>center</wp:align>
+              </wp:positionV>
+              <wp:extent cx="7645400" cy="1270000"/>
+              <wp:wrapNone/>
+              <wp:docPr id="6" name="Rectangle" title=""/>
+              <a:graphic>
+                <a:graphicData uri="http://schemas.microsoft.com/office/word/2010/wordprocessingShape">
+                  <wps:wsp>
+                    <wps:cNvSpPr/>
+                    <wps:spPr>
+                      <a:xfrm rot="18900000">
+                        <a:off x="0" y="0"/>
+                        <a:ext cx="7645400" cy="1270000"/>
+                      </a:xfrm>
+                      <a:prstGeom prst="rect">
+                        <a:avLst/>
+                      </a:prstGeom>
+                      <a:solidFill>
+                        <a:srgbClr val="FFFFFF">
+                          <a:alpha val="100000"/>
+                        </a:srgbClr>
+                      </a:solidFill>
+                      <a:ln cap="flat" cmpd="sng" w="12700">
+                        <a:noFill/>
+                        <a:prstDash val="solid"/>
+                      </a:ln>
+                    </wps:spPr>
+                    <wps:txbx>
+                      <w:txbxContent>
+                        <w:p>
+                          <w:pPr>
+                            <w:pBdr/>
+                            <w:spacing/>
+                            <w:jc w:val="center"/>
+                            <w:rPr/>
+                          </w:pPr>
+                          <w:r>
+                            <w:rPr>
+                              <w:rFonts w:ascii="Calibri" w:hAnsi="Calibri" w:eastAsia="Calibri" w:cs="Calibri"/>
+                              <w:color w:val="FF0000"/>
+                              <w:sz w:val="32"/>
+                            </w:rPr>
+                            <w:t xml:space="preserve">Created with a trial version of Syncfusion Word library</w:t>
+                          </w:r>
+                        </w:p>
+                      </w:txbxContent>
+                    </wps:txbx>
+                    <wps:bodyPr rot="0" spcFirstLastPara="0" vertOverflow="overflow" horzOverflow="overflow" wrap="square" lIns="91440" rIns="91440" tIns="45720" bIns="45720" numCol="1" spcCol="0" rtlCol="0" fromWordArt="0" anchor="t" anchorCtr="0" forceAA="0" compatLnSpc="1" vert="horz">
+                      <a:prstTxWarp prst="textNoShape">
+                        <a:avLst/>
+                      </a:prstTxWarp>
+                      <a:spAutoFit/>
+                    </wps:bodyPr>
+                  </wps:wsp>
+                </a:graphicData>
+              </a:graphic>
+            </wp:anchor>
+          </w:drawing>
+        </ve:Choice>
+        <ve:Fallback>
+          <w:pict>
+            <v:shape id="SyncfusionLicense" type="#_x0000_t202" style="position:absolute;margin-left:0pt;margin-top:0pt;width:602pt;height:100pt;rotation:315;z-index:1024;mso-position-horizontal-relative:page;mso-position-vertical-relative:page;mso-position-horizontal:left;mso-position-vertical:center;v-text-anchor:top;mso-wrap-distance-left:9pt;mso-wrap-distance-top:0pt;mso-wrap-distance-right:9pt;mso-wrap-distance-bottom:0pt;mso-wrap-style:square" fillcolor="#FFFFFF" strokecolor="#000000" strokeweight="0.75pt" stroked="f">
+              <v:textbox style="mso-fit-shape-to-text:t;" inset="7.2pt,3.6pt,7.2pt,3.6pt">
+                <w:txbxContent>
+                  <w:p>
+                    <w:pPr>
+                      <w:pBdr/>
+                      <w:spacing/>
+                      <w:jc w:val="center"/>
+                      <w:rPr/>
+                    </w:pPr>
+                    <w:r>
+                      <w:rPr>
+                        <w:rFonts w:ascii="Calibri" w:hAnsi="Calibri" w:eastAsia="Calibri" w:cs="Calibri"/>
+                        <w:color w:val="FF0000"/>
+                        <w:sz w:val="32"/>
+                      </w:rPr>
+                      <w:t xml:space="preserve">Created with a trial version of Syncfusion Word library</w:t>
+                    </w:r>
+                  </w:p>
+                </w:txbxContent>
+              </v:textbox>
+            </v:shape>
+          </w:pict>
+        </ve:Fallback>
+      </ve:AlternateContent>
+    </w:r>
+  </w:p>
+  <w:p>
+    <w:pPr>
+      <w:spacing/>
       <w:rPr/>
     </w:pPr>
   </w:p>
@@ -715,7 +1093,6 @@
         <w:b w:val="0"/>
         <w:i w:val="0"/>
         <w:strike w:val="0"/>
-        <w:dstrike w:val="0"/>
         <w:color w:val="000000"/>
         <w:sz w:val="22"/>
         <w:szCs w:val="22"/>
@@ -730,170 +1107,407 @@
       </w:pPr>
     </w:pPrDefault>
   </w:docDefaults>
-  <w:style w:type="paragraph" w:styleId="Normal">
+  <w:style w:type="numbering" w:default="1" w:styleId="NoList">
+    <w:name w:val="No List"/>
+    <w:uiPriority w:val="99"/>
+    <w:semiHidden/>
+    <w:unhideWhenUsed/>
+  </w:style>
+  <w:style w:type="paragraph" w:styleId="Normal" w:default="1">
     <w:name w:val="Normal"/>
-    <w:next w:val="Normal"/>
     <w:pPr>
       <w:spacing w:line="276" w:lineRule="auto"/>
-      <w:ind/>
     </w:pPr>
     <w:rPr>
-      <w:rFonts w:ascii="Calibri" w:hAnsi="Calibri" w:eastAsia="Calibri" w:cs=""/>
+      <w:rFonts w:ascii="Calibri" w:hAnsi="Calibri" w:eastAsia="Calibri"/>
     </w:rPr>
   </w:style>
-  <w:style w:type="character" w:styleId="Default Paragraph Font">
+  <w:style w:type="character" w:styleId="DefaultParagraphFont" w:default="1">
     <w:name w:val="Default Paragraph Font"/>
     <w:rPr/>
   </w:style>
-  <w:style w:type="character" w:styleId="Heading 1 Char">
+  <w:style w:type="character" w:styleId="Heading1Char" w:customStyle="1">
     <w:name w:val="Heading 1 Char"/>
-    <w:basedOn w:val="Default Paragraph Font"/>
+    <w:basedOn w:val="DefaultParagraphFont"/>
     <w:rPr>
-      <w:rFonts w:ascii="Calibri Light" w:hAnsi="Calibri Light" w:eastAsia="Calibri Light" w:cs=""/>
+      <w:rFonts w:ascii="Calibri Light" w:hAnsi="Calibri Light" w:eastAsia="Calibri Light"/>
       <w:color w:val="2F5496"/>
       <w:sz w:val="32"/>
     </w:rPr>
   </w:style>
-  <w:style w:type="paragraph" w:styleId="Heading 1">
+  <w:style w:type="paragraph" w:styleId="Heading1">
     <w:name w:val="Heading 1"/>
     <w:basedOn w:val="Normal"/>
     <w:next w:val="Normal"/>
-    <w:link w:val="Heading 1 Char"/>
+    <w:link w:val="Heading1Char"/>
     <w:pPr>
+      <w:spacing w:before="240" w:after="0"/>
       <w:outlineLvl w:val="0"/>
-      <w:spacing w:before="240" w:after="0"/>
-      <w:ind/>
     </w:pPr>
     <w:rPr>
-      <w:rFonts w:ascii="Calibri Light" w:hAnsi="Calibri Light" w:eastAsia="Calibri Light" w:cs=""/>
+      <w:rFonts w:ascii="Calibri Light" w:hAnsi="Calibri Light" w:eastAsia="Calibri Light"/>
       <w:color w:val="2F5496"/>
       <w:sz w:val="32"/>
     </w:rPr>
   </w:style>
-  <w:style w:type="character" w:styleId="Heading 2 Char">
+  <w:style w:type="character" w:styleId="Heading2Char" w:customStyle="1">
     <w:name w:val="Heading 2 Char"/>
-    <w:basedOn w:val="Default Paragraph Font"/>
+    <w:basedOn w:val="DefaultParagraphFont"/>
     <w:rPr>
-      <w:rFonts w:ascii="Calibri Light" w:hAnsi="Calibri Light" w:eastAsia="Calibri Light" w:cs=""/>
+      <w:rFonts w:ascii="Calibri Light" w:hAnsi="Calibri Light" w:eastAsia="Calibri Light"/>
       <w:color w:val="2F5496"/>
       <w:sz w:val="26"/>
     </w:rPr>
   </w:style>
-  <w:style w:type="paragraph" w:styleId="Heading 2">
+  <w:style w:type="paragraph" w:styleId="Heading2">
     <w:name w:val="Heading 2"/>
     <w:basedOn w:val="Normal"/>
     <w:next w:val="Normal"/>
-    <w:link w:val="Heading 2 Char"/>
+    <w:link w:val="Heading2Char"/>
     <w:pPr>
+      <w:spacing w:before="40" w:after="120"/>
       <w:outlineLvl w:val="1"/>
-      <w:spacing w:before="40" w:after="120"/>
-      <w:ind/>
     </w:pPr>
     <w:rPr>
-      <w:rFonts w:ascii="Calibri Light" w:hAnsi="Calibri Light" w:eastAsia="Calibri Light" w:cs=""/>
+      <w:rFonts w:ascii="Calibri Light" w:hAnsi="Calibri Light" w:eastAsia="Calibri Light"/>
       <w:color w:val="2F5496"/>
       <w:sz w:val="26"/>
     </w:rPr>
   </w:style>
-  <w:style w:type="paragraph" w:styleId="Heading 3">
+  <w:style w:type="paragraph" w:styleId="Heading3">
     <w:name w:val="Heading 3"/>
     <w:basedOn w:val="Normal"/>
     <w:next w:val="Normal"/>
-    <w:link w:val="Heading 3 Char"/>
+    <w:link w:val="Heading3Char"/>
     <w:pPr>
-      <w:outlineLvl w:val="2"/>
       <w:spacing w:before="40" w:after="0" w:line="259" w:lineRule="auto"/>
       <w:ind w:left="0" w:right="0" w:firstLine="0"/>
       <w:jc w:val="left"/>
+      <w:outlineLvl w:val="2"/>
     </w:pPr>
     <w:rPr>
-      <w:rFonts w:ascii="Calibri Light" w:hAnsi="Calibri Light" w:eastAsia="Calibri Light" w:cs=""/>
+      <w:rFonts w:ascii="Calibri Light" w:hAnsi="Calibri Light" w:eastAsia="Calibri Light"/>
       <w:color w:val="1F3763"/>
       <w:sz w:val="24"/>
     </w:rPr>
   </w:style>
-  <w:style w:type="character" w:styleId="Heading 3 Char">
+  <w:style w:type="character" w:styleId="Heading3Char" w:customStyle="1">
     <w:name w:val="Heading 3 Char"/>
-    <w:basedOn w:val="Default Paragraph Font"/>
+    <w:basedOn w:val="DefaultParagraphFont"/>
     <w:rPr>
-      <w:rFonts w:ascii="Calibri Light" w:hAnsi="Calibri Light" w:eastAsia="Calibri Light" w:cs=""/>
+      <w:rFonts w:ascii="Calibri Light" w:hAnsi="Calibri Light" w:eastAsia="Calibri Light"/>
       <w:color w:val="1F3763"/>
       <w:sz w:val="24"/>
     </w:rPr>
   </w:style>
-  <w:style w:type="paragraph" w:styleId="Heading 4">
+  <w:style w:type="paragraph" w:styleId="Heading4">
     <w:name w:val="Heading 4"/>
     <w:basedOn w:val="Normal"/>
     <w:next w:val="Normal"/>
-    <w:link w:val="Heading 4 Char"/>
+    <w:link w:val="Heading4Char"/>
     <w:pPr>
-      <w:outlineLvl w:val="3"/>
       <w:spacing w:before="40" w:after="0" w:line="259" w:lineRule="auto"/>
       <w:ind w:left="0" w:right="0" w:firstLine="0"/>
       <w:jc w:val="left"/>
+      <w:outlineLvl w:val="3"/>
     </w:pPr>
     <w:rPr>
-      <w:rFonts w:ascii="Calibri Light" w:hAnsi="Calibri Light" w:eastAsia="Calibri Light" w:cs=""/>
+      <w:rFonts w:ascii="Calibri Light" w:hAnsi="Calibri Light" w:eastAsia="Calibri Light"/>
       <w:i/>
       <w:color w:val="2F5496"/>
     </w:rPr>
   </w:style>
-  <w:style w:type="character" w:styleId="Heading 4 Char">
+  <w:style w:type="character" w:styleId="Heading4Char" w:customStyle="1">
     <w:name w:val="Heading 4 Char"/>
-    <w:basedOn w:val="Default Paragraph Font"/>
+    <w:basedOn w:val="DefaultParagraphFont"/>
     <w:rPr>
-      <w:rFonts w:ascii="Calibri Light" w:hAnsi="Calibri Light" w:eastAsia="Calibri Light" w:cs=""/>
+      <w:rFonts w:ascii="Calibri Light" w:hAnsi="Calibri Light" w:eastAsia="Calibri Light"/>
       <w:i/>
       <w:color w:val="2F5496"/>
     </w:rPr>
   </w:style>
-  <w:style w:type="paragraph" w:styleId="Heading 5">
+  <w:style w:type="paragraph" w:styleId="Heading5">
     <w:name w:val="Heading 5"/>
     <w:basedOn w:val="Normal"/>
     <w:next w:val="Normal"/>
-    <w:link w:val="Heading 5 Char"/>
+    <w:link w:val="Heading5Char"/>
     <w:pPr>
-      <w:outlineLvl w:val="4"/>
       <w:spacing w:before="40" w:after="0" w:line="259" w:lineRule="auto"/>
       <w:ind w:left="0" w:right="0" w:firstLine="0"/>
       <w:jc w:val="left"/>
+      <w:outlineLvl w:val="4"/>
     </w:pPr>
     <w:rPr>
-      <w:rFonts w:ascii="Calibri Light" w:hAnsi="Calibri Light" w:eastAsia="Calibri Light" w:cs=""/>
+      <w:rFonts w:ascii="Calibri Light" w:hAnsi="Calibri Light" w:eastAsia="Calibri Light"/>
       <w:color w:val="2F5496"/>
     </w:rPr>
   </w:style>
-  <w:style w:type="character" w:styleId="Heading 5 Char">
+  <w:style w:type="character" w:styleId="Heading5Char" w:customStyle="1">
     <w:name w:val="Heading 5 Char"/>
-    <w:basedOn w:val="Default Paragraph Font"/>
+    <w:basedOn w:val="DefaultParagraphFont"/>
     <w:rPr>
-      <w:rFonts w:ascii="Calibri Light" w:hAnsi="Calibri Light" w:eastAsia="Calibri Light" w:cs=""/>
+      <w:rFonts w:ascii="Calibri Light" w:hAnsi="Calibri Light" w:eastAsia="Calibri Light"/>
       <w:color w:val="2F5496"/>
     </w:rPr>
   </w:style>
-  <w:style w:type="paragraph" w:styleId="Heading 6">
+  <w:style w:type="paragraph" w:styleId="Heading6">
     <w:name w:val="Heading 6"/>
     <w:basedOn w:val="Normal"/>
     <w:next w:val="Normal"/>
-    <w:link w:val="Heading 6 Char"/>
+    <w:link w:val="Heading6Char"/>
     <w:pPr>
-      <w:outlineLvl w:val="5"/>
       <w:spacing w:before="40" w:after="0" w:line="259" w:lineRule="auto"/>
       <w:ind w:left="0" w:right="0" w:firstLine="0"/>
       <w:jc w:val="left"/>
+      <w:outlineLvl w:val="5"/>
     </w:pPr>
     <w:rPr>
-      <w:rFonts w:ascii="Calibri Light" w:hAnsi="Calibri Light" w:eastAsia="Calibri Light" w:cs=""/>
+      <w:rFonts w:ascii="Calibri Light" w:hAnsi="Calibri Light" w:eastAsia="Calibri Light"/>
       <w:color w:val="1F3763"/>
     </w:rPr>
   </w:style>
-  <w:style w:type="character" w:styleId="Heading 6 Char">
+  <w:style w:type="character" w:styleId="Heading6Char" w:customStyle="1">
     <w:name w:val="Heading 6 Char"/>
-    <w:basedOn w:val="Default Paragraph Font"/>
+    <w:basedOn w:val="DefaultParagraphFont"/>
     <w:rPr>
-      <w:rFonts w:ascii="Calibri Light" w:hAnsi="Calibri Light" w:eastAsia="Calibri Light" w:cs=""/>
+      <w:rFonts w:ascii="Calibri Light" w:hAnsi="Calibri Light" w:eastAsia="Calibri Light"/>
       <w:color w:val="1F3763"/>
     </w:rPr>
   </w:style>
+  <w:style w:type="table" w:styleId="TableNormal" w:default="1">
+    <w:name w:val="Normal Table"/>
+    <w:uiPriority w:val="99"/>
+    <w:semiHidden/>
+    <w:unhideWhenUsed/>
+    <w:qFormat/>
+    <w:tblPr>
+      <w:tblInd w:w="0" w:type="dxa"/>
+      <w:tblCellMar>
+        <w:top w:w="0" w:type="dxa"/>
+        <w:left w:w="108" w:type="dxa"/>
+        <w:bottom w:w="0" w:type="dxa"/>
+        <w:right w:w="108" w:type="dxa"/>
+      </w:tblCellMar>
+    </w:tblPr>
+  </w:style>
+  <w:style w:type="table" w:styleId="TableGrid">
+    <w:name w:val="Table Grid"/>
+    <w:basedOn w:val="TableNormal"/>
+    <w:tblPr>
+      <w:tblInd w:w="0" w:type="dxa"/>
+      <w:tblBorders>
+        <w:top w:val="single" w:color="auto" w:sz="4" w:space="0"/>
+        <w:left w:val="single" w:color="auto" w:sz="4" w:space="0"/>
+        <w:bottom w:val="single" w:color="auto" w:sz="4" w:space="0"/>
+        <w:right w:val="single" w:color="auto" w:sz="4" w:space="0"/>
+        <w:insideH w:val="single" w:color="auto" w:sz="4" w:space="0"/>
+        <w:insideV w:val="single" w:color="auto" w:sz="4" w:space="0"/>
+      </w:tblBorders>
+    </w:tblPr>
+  </w:style>
+  <w:style w:type="character" w:styleId="Hyperlink">
+    <w:name w:val="Hyperlink"/>
+    <w:basedOn w:val="DefaultParagraphFont"/>
+    <w:rPr>
+      <w:color w:val="0000FF"/>
+      <w:u w:val="single"/>
+    </w:rPr>
+  </w:style>
 </w:styles>
+</file>
+
+<file path=word/theme/theme1.xml><?xml version="1.0" encoding="utf-8"?>
+<a:theme xmlns:a="http://schemas.openxmlformats.org/drawingml/2006/main" name="Office Theme">
+  <a:themeElements>
+    <a:clrScheme name="Office">
+      <a:dk1>
+        <a:sysClr val="windowText" lastClr="000000"/>
+      </a:dk1>
+      <a:lt1>
+        <a:sysClr val="window" lastClr="FFFFFF"/>
+      </a:lt1>
+      <a:dk2>
+        <a:srgbClr val="44546A"/>
+      </a:dk2>
+      <a:lt2>
+        <a:srgbClr val="E7E6E6"/>
+      </a:lt2>
+      <a:accent1>
+        <a:srgbClr val="5B9BD5"/>
+      </a:accent1>
+      <a:accent2>
+        <a:srgbClr val="ED7D31"/>
+      </a:accent2>
+      <a:accent3>
+        <a:srgbClr val="A5A5A5"/>
+      </a:accent3>
+      <a:accent4>
+        <a:srgbClr val="FFC000"/>
+      </a:accent4>
+      <a:accent5>
+        <a:srgbClr val="4472C4"/>
+      </a:accent5>
+      <a:accent6>
+        <a:srgbClr val="70AD47"/>
+      </a:accent6>
+      <a:hlink>
+        <a:srgbClr val="0563C1"/>
+      </a:hlink>
+      <a:folHlink>
+        <a:srgbClr val="954F72"/>
+      </a:folHlink>
+    </a:clrScheme>
+    <a:fontScheme name="Office">
+      <a:majorFont>
+        <a:latin typeface="Calibri Light"/>
+        <a:ea typeface=""/>
+        <a:cs typeface=""/>
+      </a:majorFont>
+      <a:minorFont>
+        <a:latin typeface="Calibri"/>
+        <a:ea typeface=""/>
+        <a:cs typeface=""/>
+      </a:minorFont>
+    </a:fontScheme>
+    <a:fmtScheme name="Office">
+      <a:fillStyleLst>
+        <a:solidFill>
+          <a:schemeClr val="phClr"/>
+        </a:solidFill>
+        <a:gradFill rotWithShape="1">
+          <a:gsLst>
+            <a:gs pos="0">
+              <a:schemeClr val="phClr">
+                <a:lumMod val="110000"/>
+                <a:satMod val="105000"/>
+                <a:tint val="67000"/>
+              </a:schemeClr>
+            </a:gs>
+            <a:gs pos="50000">
+              <a:schemeClr val="phClr">
+                <a:lumMod val="105000"/>
+                <a:satMod val="103000"/>
+                <a:tint val="73000"/>
+              </a:schemeClr>
+            </a:gs>
+            <a:gs pos="100000">
+              <a:schemeClr val="phClr">
+                <a:lumMod val="105000"/>
+                <a:satMod val="109000"/>
+                <a:tint val="81000"/>
+              </a:schemeClr>
+            </a:gs>
+          </a:gsLst>
+          <a:lin ang="5400000" scaled="0"/>
+        </a:gradFill>
+        <a:gradFill rotWithShape="1">
+          <a:gsLst>
+            <a:gs pos="0">
+              <a:schemeClr val="phClr">
+                <a:lumMod val="103000"/>
+                <a:satMod val="102000"/>
+                <a:tint val="94000"/>
+              </a:schemeClr>
+            </a:gs>
+            <a:gs pos="50000">
+              <a:schemeClr val="phClr">
+                <a:lumMod val="100000"/>
+                <a:satMod val="110000"/>
+                <a:shade val="100000"/>
+              </a:schemeClr>
+            </a:gs>
+            <a:gs pos="100000">
+              <a:schemeClr val="phClr">
+                <a:lumMod val="99000"/>
+                <a:satMod val="120000"/>
+                <a:shade val="78000"/>
+              </a:schemeClr>
+            </a:gs>
+          </a:gsLst>
+          <a:lin ang="5400000" scaled="0"/>
+        </a:gradFill>
+      </a:fillStyleLst>
+      <a:lnStyleLst>
+        <a:ln w="6350" cap="flat" cmpd="sng" algn="ctr">
+          <a:solidFill>
+            <a:schemeClr val="phClr"/>
+          </a:solidFill>
+          <a:prstDash val="solid"/>
+          <a:miter lim="800000"/>
+        </a:ln>
+        <a:ln w="12700" cap="flat" cmpd="sng" algn="ctr">
+          <a:solidFill>
+            <a:schemeClr val="phClr"/>
+          </a:solidFill>
+          <a:prstDash val="solid"/>
+          <a:miter lim="800000"/>
+        </a:ln>
+        <a:ln w="19050" cap="flat" cmpd="sng" algn="ctr">
+          <a:solidFill>
+            <a:schemeClr val="phClr"/>
+          </a:solidFill>
+          <a:prstDash val="solid"/>
+          <a:miter lim="800000"/>
+        </a:ln>
+      </a:lnStyleLst>
+      <a:effectStyleLst>
+        <a:effectStyle>
+          <a:effectLst/>
+        </a:effectStyle>
+        <a:effectStyle>
+          <a:effectLst/>
+        </a:effectStyle>
+        <a:effectStyle>
+          <a:effectLst>
+            <a:outerShdw blurRad="57150" dist="19050" dir="5400000" algn="ctr" rotWithShape="0">
+              <a:srgbClr val="000000">
+                <a:alpha val="63000"/>
+              </a:srgbClr>
+            </a:outerShdw>
+          </a:effectLst>
+        </a:effectStyle>
+      </a:effectStyleLst>
+      <a:bgFillStyleLst>
+        <a:solidFill>
+          <a:schemeClr val="phClr"/>
+        </a:solidFill>
+        <a:solidFill>
+          <a:schemeClr val="phClr">
+            <a:satMod val="170000"/>
+            <a:tint val="95000"/>
+          </a:schemeClr>
+        </a:solidFill>
+        <a:gradFill rotWithShape="1">
+          <a:gsLst>
+            <a:gs pos="0">
+              <a:schemeClr val="phClr">
+                <a:lumMod val="102000"/>
+                <a:satMod val="150000"/>
+                <a:tint val="93000"/>
+                <a:shade val="98000"/>
+              </a:schemeClr>
+            </a:gs>
+            <a:gs pos="50000">
+              <a:schemeClr val="phClr">
+                <a:lumMod val="103000"/>
+                <a:satMod val="130000"/>
+                <a:tint val="98000"/>
+                <a:shade val="90000"/>
+              </a:schemeClr>
+            </a:gs>
+            <a:gs pos="100000">
+              <a:schemeClr val="phClr">
+                <a:satMod val="120000"/>
+                <a:shade val="63000"/>
+              </a:schemeClr>
+            </a:gs>
+          </a:gsLst>
+          <a:lin ang="5400000" scaled="0"/>
+        </a:gradFill>
+      </a:bgFillStyleLst>
+    </a:fmtScheme>
+  </a:themeElements>
+  <a:objectDefaults/>
+  <a:extraClrSchemeLst/>
+</a:theme>
 </file>
</xml_diff>